<commit_message>
documentation updated to reflect the current state of the application
</commit_message>
<xml_diff>
--- a/doc/Assignment_Analysis_and_Design_Document.docx
+++ b/doc/Assignment_Analysis_and_Design_Document.docx
@@ -25,41 +25,28 @@
           <w:rFonts w:ascii="Times New Roman" w:hAnsi="Times New Roman"/>
         </w:rPr>
       </w:pPr>
-      <w:r>
-        <w:fldChar w:fldCharType="begin"/>
-      </w:r>
-      <w:r>
-        <w:instrText xml:space="preserve"> TITLE  \* MERGEFORMAT </w:instrText>
-      </w:r>
-      <w:r>
-        <w:fldChar w:fldCharType="separate"/>
-      </w:r>
-      <w:bookmarkStart w:id="0" w:name="_Toc222820221"/>
-      <w:bookmarkStart w:id="1" w:name="_Toc222821167"/>
-      <w:bookmarkStart w:id="2" w:name="_Toc222883075"/>
-      <w:bookmarkStart w:id="3" w:name="_Toc254770226"/>
-      <w:bookmarkStart w:id="4" w:name="_Toc254770266"/>
-      <w:bookmarkStart w:id="5" w:name="_Toc254771757"/>
-      <w:bookmarkStart w:id="6" w:name="_Toc254785383"/>
-      <w:r>
-        <w:rPr>
-          <w:rFonts w:ascii="Times New Roman" w:hAnsi="Times New Roman"/>
-        </w:rPr>
-        <w:t>Analysis and Design Document</w:t>
-      </w:r>
-      <w:bookmarkEnd w:id="0"/>
-      <w:bookmarkEnd w:id="1"/>
-      <w:bookmarkEnd w:id="2"/>
-      <w:bookmarkEnd w:id="3"/>
-      <w:bookmarkEnd w:id="4"/>
-      <w:bookmarkEnd w:id="5"/>
-      <w:bookmarkEnd w:id="6"/>
-      <w:r>
-        <w:rPr>
-          <w:rFonts w:ascii="Times New Roman" w:hAnsi="Times New Roman"/>
-        </w:rPr>
-        <w:fldChar w:fldCharType="end"/>
-      </w:r>
+      <w:fldSimple w:instr=" TITLE  \* MERGEFORMAT ">
+        <w:bookmarkStart w:id="0" w:name="_Toc254785383"/>
+        <w:bookmarkStart w:id="1" w:name="_Toc254771757"/>
+        <w:bookmarkStart w:id="2" w:name="_Toc254770266"/>
+        <w:bookmarkStart w:id="3" w:name="_Toc254770226"/>
+        <w:bookmarkStart w:id="4" w:name="_Toc222883075"/>
+        <w:bookmarkStart w:id="5" w:name="_Toc222821167"/>
+        <w:bookmarkStart w:id="6" w:name="_Toc222820221"/>
+        <w:r>
+          <w:rPr>
+            <w:rFonts w:ascii="Times New Roman" w:hAnsi="Times New Roman"/>
+          </w:rPr>
+          <w:t>Analysis and Design Document</w:t>
+        </w:r>
+        <w:bookmarkEnd w:id="0"/>
+        <w:bookmarkEnd w:id="1"/>
+        <w:bookmarkEnd w:id="2"/>
+        <w:bookmarkEnd w:id="3"/>
+        <w:bookmarkEnd w:id="4"/>
+        <w:bookmarkEnd w:id="5"/>
+        <w:bookmarkEnd w:id="6"/>
+      </w:fldSimple>
     </w:p>
     <w:p>
       <w:pPr>
@@ -1740,7 +1727,7 @@
         </w:rPr>
         <w:drawing>
           <wp:inline distT="0" distB="0" distL="0" distR="0">
-            <wp:extent cx="5943600" cy="5435600"/>
+            <wp:extent cx="6754483" cy="5372725"/>
             <wp:effectExtent l="0" t="0" r="0" b="0"/>
             <wp:docPr id="10" name="Picture 10"/>
             <wp:cNvGraphicFramePr>
@@ -1768,7 +1755,7 @@
                   <pic:spPr>
                     <a:xfrm>
                       <a:off x="0" y="0"/>
-                      <a:ext cx="5943600" cy="5435600"/>
+                      <a:ext cx="6783254" cy="5395611"/>
                     </a:xfrm>
                     <a:prstGeom prst="rect">
                       <a:avLst/>
@@ -1794,8 +1781,8 @@
         <w:lastRenderedPageBreak/>
         <w:drawing>
           <wp:inline distT="0" distB="0" distL="0" distR="0">
-            <wp:extent cx="3838575" cy="6677025"/>
-            <wp:effectExtent l="0" t="0" r="9525" b="9525"/>
+            <wp:extent cx="3502325" cy="6676479"/>
+            <wp:effectExtent l="0" t="0" r="3175" b="0"/>
             <wp:docPr id="11" name="Picture 11"/>
             <wp:cNvGraphicFramePr>
               <a:graphicFrameLocks xmlns:a="http://schemas.openxmlformats.org/drawingml/2006/main" noChangeAspect="1"/>
@@ -1822,7 +1809,7 @@
                   <pic:spPr>
                     <a:xfrm>
                       <a:off x="0" y="0"/>
-                      <a:ext cx="3838575" cy="6677025"/>
+                      <a:ext cx="3520962" cy="6712006"/>
                     </a:xfrm>
                     <a:prstGeom prst="rect">
                       <a:avLst/>
@@ -1841,12 +1828,7 @@
         <w:spacing w:after="200" w:line="276" w:lineRule="auto"/>
       </w:pPr>
       <w:r>
-        <w:t>The component diagram is really simil</w:t>
-      </w:r>
-      <w:bookmarkStart w:id="28" w:name="_GoBack"/>
-      <w:bookmarkEnd w:id="28"/>
-      <w:r>
-        <w:t xml:space="preserve">ar to that of a layered system. </w:t>
+        <w:t xml:space="preserve">The component diagram is really similar to that of a layered system. </w:t>
       </w:r>
     </w:p>
     <w:p>
@@ -1961,7 +1943,7 @@
           <w:lang w:val="en-GB"/>
         </w:rPr>
       </w:pPr>
-      <w:bookmarkStart w:id="29" w:name="_Toc254785393"/>
+      <w:bookmarkStart w:id="28" w:name="_Toc254785393"/>
       <w:r>
         <w:rPr>
           <w:noProof/>
@@ -2039,7 +2021,7 @@
         </w:rPr>
         <w:t>Design</w:t>
       </w:r>
-      <w:bookmarkEnd w:id="29"/>
+      <w:bookmarkEnd w:id="28"/>
     </w:p>
     <w:p>
       <w:pPr>
@@ -2075,17 +2057,14 @@
       </w:r>
     </w:p>
     <w:p>
-      <w:pPr>
-        <w:rPr>
-          <w:color w:val="FF0000"/>
-        </w:rPr>
-      </w:pPr>
-      <w:r>
-        <w:rPr>
-          <w:color w:val="FF0000"/>
-        </w:rPr>
-        <w:t>Design patterns</w:t>
-      </w:r>
+      <w:r>
+        <w:t xml:space="preserve">Repository design pattern for the database, Factory method for creating the required </w:t>
+      </w:r>
+      <w:r>
+        <w:t>report generator. Builder used inside the report generator for creating different representations of the same report.</w:t>
+      </w:r>
+      <w:bookmarkStart w:id="29" w:name="_GoBack"/>
+      <w:bookmarkEnd w:id="29"/>
     </w:p>
     <w:p>
       <w:pPr>
@@ -2151,8 +2130,8 @@
         </w:rPr>
         <w:drawing>
           <wp:inline distT="0" distB="0" distL="0" distR="0">
-            <wp:extent cx="6624332" cy="5020574"/>
-            <wp:effectExtent l="0" t="0" r="5080" b="8890"/>
+            <wp:extent cx="6290416" cy="5814204"/>
+            <wp:effectExtent l="0" t="0" r="0" b="0"/>
             <wp:docPr id="15" name="Picture 15"/>
             <wp:cNvGraphicFramePr>
               <a:graphicFrameLocks xmlns:a="http://schemas.openxmlformats.org/drawingml/2006/main" noChangeAspect="1"/>
@@ -2179,7 +2158,7 @@
                   <pic:spPr>
                     <a:xfrm>
                       <a:off x="0" y="0"/>
-                      <a:ext cx="6646686" cy="5037516"/>
+                      <a:ext cx="6295116" cy="5818548"/>
                     </a:xfrm>
                     <a:prstGeom prst="rect">
                       <a:avLst/>
@@ -2231,9 +2210,9 @@
         </w:rPr>
         <w:drawing>
           <wp:inline distT="0" distB="0" distL="0" distR="0">
-            <wp:extent cx="5943600" cy="4808875"/>
-            <wp:effectExtent l="0" t="0" r="0" b="0"/>
-            <wp:docPr id="9" name="Picture 9"/>
+            <wp:extent cx="5943600" cy="4873483"/>
+            <wp:effectExtent l="0" t="0" r="0" b="3810"/>
+            <wp:docPr id="2" name="Picture 2"/>
             <wp:cNvGraphicFramePr>
               <a:graphicFrameLocks xmlns:a="http://schemas.openxmlformats.org/drawingml/2006/main" noChangeAspect="1"/>
             </wp:cNvGraphicFramePr>
@@ -2262,7 +2241,7 @@
                   <pic:spPr bwMode="auto">
                     <a:xfrm>
                       <a:off x="0" y="0"/>
-                      <a:ext cx="5943600" cy="4808875"/>
+                      <a:ext cx="5943600" cy="4873483"/>
                     </a:xfrm>
                     <a:prstGeom prst="rect">
                       <a:avLst/>
@@ -2287,6 +2266,9 @@
       <w:bookmarkStart w:id="31" w:name="_Toc254785395"/>
       <w:r>
         <w:t xml:space="preserve">The data model (entity relationship model) is presented above. </w:t>
+      </w:r>
+      <w:r>
+        <w:t>Please note that this database design was not designed by me, it was created by entity framework, using the code first approach.</w:t>
       </w:r>
       <w:r>
         <w:br w:type="page"/>
@@ -2525,21 +2507,11 @@
           <w:r>
             <w:sym w:font="Symbol" w:char="F0D3"/>
           </w:r>
-          <w:r>
-            <w:fldChar w:fldCharType="begin"/>
-          </w:r>
-          <w:r>
-            <w:instrText xml:space="preserve"> DOCPROPERTY "Company"  \* MERGEFORMAT </w:instrText>
-          </w:r>
-          <w:r>
-            <w:fldChar w:fldCharType="separate"/>
-          </w:r>
-          <w:r>
-            <w:t>UTCN</w:t>
-          </w:r>
-          <w:r>
-            <w:fldChar w:fldCharType="end"/>
-          </w:r>
+          <w:fldSimple w:instr=" DOCPROPERTY &quot;Company&quot;  \* MERGEFORMAT ">
+            <w:r>
+              <w:t>UTCN</w:t>
+            </w:r>
+          </w:fldSimple>
           <w:r>
             <w:t xml:space="preserve">, </w:t>
           </w:r>
@@ -2617,29 +2589,15 @@
             </w:rPr>
             <w:t xml:space="preserve"> of </w:t>
           </w:r>
-          <w:r>
-            <w:fldChar w:fldCharType="begin"/>
-          </w:r>
-          <w:r>
-            <w:instrText xml:space="preserve"> NUMPAGES  \* MERGEFORMAT </w:instrText>
-          </w:r>
-          <w:r>
-            <w:fldChar w:fldCharType="separate"/>
-          </w:r>
-          <w:r>
-            <w:rPr>
-              <w:rStyle w:val="PageNumber"/>
-              <w:noProof/>
-            </w:rPr>
-            <w:t>4</w:t>
-          </w:r>
-          <w:r>
-            <w:rPr>
-              <w:rStyle w:val="PageNumber"/>
-              <w:noProof/>
-            </w:rPr>
-            <w:fldChar w:fldCharType="end"/>
-          </w:r>
+          <w:fldSimple w:instr=" NUMPAGES  \* MERGEFORMAT ">
+            <w:r>
+              <w:rPr>
+                <w:rStyle w:val="PageNumber"/>
+                <w:noProof/>
+              </w:rPr>
+              <w:t>4</w:t>
+            </w:r>
+          </w:fldSimple>
         </w:p>
       </w:tc>
     </w:tr>

</xml_diff>